<commit_message>
Face recognition method has been added
</commit_message>
<xml_diff>
--- a/Book/Paper.docx
+++ b/Book/Paper.docx
@@ -34,37 +34,7 @@
           <w:szCs w:val="22"/>
           <w:shd w:val="clear" w:color="auto" w:fill="FFFFFF"/>
         </w:rPr>
-        <w:t>Automated Teller Machine</w:t>
-      </w:r>
-      <w:r>
-        <w:rPr>
-          <w:rFonts w:cs="Times New Roman"/>
-          <w:i/>
-          <w:color w:val="333333"/>
-          <w:szCs w:val="22"/>
-          <w:shd w:val="clear" w:color="auto" w:fill="FFFFFF"/>
-        </w:rPr>
-        <w:t>(ATM)</w:t>
-      </w:r>
-      <w:r>
-        <w:rPr>
-          <w:rFonts w:cs="Times New Roman"/>
-          <w:i/>
-          <w:color w:val="333333"/>
-          <w:szCs w:val="22"/>
-          <w:shd w:val="clear" w:color="auto" w:fill="FFFFFF"/>
-        </w:rPr>
-        <w:t xml:space="preserve"> enables the clients of a bank to have access to their acco</w:t>
-      </w:r>
-      <w:r>
-        <w:rPr>
-          <w:rFonts w:cs="Times New Roman"/>
-          <w:i/>
-          <w:color w:val="333333"/>
-          <w:szCs w:val="22"/>
-          <w:shd w:val="clear" w:color="auto" w:fill="FFFFFF"/>
-        </w:rPr>
-        <w:t>unt without going to the bank. </w:t>
+        <w:t>Automated Teller Machine(ATM) enables the clients of a bank to have access to their account without going to the bank. </w:t>
       </w:r>
       <w:r>
         <w:rPr>
@@ -114,17 +84,15 @@
           <w:szCs w:val="22"/>
           <w:shd w:val="clear" w:color="auto" w:fill="FFFFFF"/>
         </w:rPr>
-        <w:t>units increase, the machines are prone to hacker attacks, fraud, robberies and security breaches. In the past, the ATM machines main purpose was to deliver cash in the form of bank notes and to debit a corresponding bank account. However, ATM machines are becoming more complicated, and they serve numerous functions, thus becoming a high priority target to robbers and hackers.</w:t>
+        <w:t xml:space="preserve">units increase, the machines are prone to hacker attacks, fraud, robberies and security breaches. In the past, the ATM machines main purpose was to deliver cash in the form of bank notes and to debit a corresponding bank account. However, ATM machines are becoming more complicated, and they serve numerous functions, thus becoming a high priority target to robbers and hackers. </w:t>
       </w:r>
       <w:r>
         <w:rPr>
           <w:rFonts w:cs="Times New Roman"/>
           <w:i/>
-          <w:color w:val="252525"/>
-          <w:szCs w:val="22"/>
-          <w:shd w:val="clear" w:color="auto" w:fill="FFFFFF"/>
-        </w:rPr>
-        <w:t xml:space="preserve"> </w:t>
+          <w:szCs w:val="22"/>
+        </w:rPr>
+        <w:t xml:space="preserve">This paper gives the intersection between the </w:t>
       </w:r>
       <w:r>
         <w:rPr>
@@ -132,7 +100,7 @@
           <w:i/>
           <w:szCs w:val="22"/>
         </w:rPr>
-        <w:t xml:space="preserve">This paper gives the intersection between the </w:t>
+        <w:t xml:space="preserve">ATM </w:t>
       </w:r>
       <w:r>
         <w:rPr>
@@ -140,7 +108,7 @@
           <w:i/>
           <w:szCs w:val="22"/>
         </w:rPr>
-        <w:t xml:space="preserve">ATM </w:t>
+        <w:t xml:space="preserve">cards standards followed in the banks and the financial frauds. It undertakes two primary tasks: namely understanding of the traditional standard </w:t>
       </w:r>
       <w:r>
         <w:rPr>
@@ -148,7 +116,7 @@
           <w:i/>
           <w:szCs w:val="22"/>
         </w:rPr>
-        <w:t xml:space="preserve">cards standards followed in the banks and the financial frauds. </w:t>
+        <w:t>ATM</w:t>
       </w:r>
       <w:r>
         <w:rPr>
@@ -156,7 +124,7 @@
           <w:i/>
           <w:szCs w:val="22"/>
         </w:rPr>
-        <w:t>It undertakes two primary tasks:</w:t>
+        <w:t xml:space="preserve"> card provided by the banks and a proposed methodology to make them more secure to reduce the </w:t>
       </w:r>
       <w:r>
         <w:rPr>
@@ -164,7 +132,7 @@
           <w:i/>
           <w:szCs w:val="22"/>
         </w:rPr>
-        <w:t xml:space="preserve"> namely understanding of the traditional standard </w:t>
+        <w:t>ATM</w:t>
       </w:r>
       <w:r>
         <w:rPr>
@@ -172,7 +140,7 @@
           <w:i/>
           <w:szCs w:val="22"/>
         </w:rPr>
-        <w:t>ATM</w:t>
+        <w:t xml:space="preserve"> card frauds. The methodology uses the face detection procedure and online based account activation procedure which plays a prominent role to authenticate the user. This authentication mechanism is useful while transaction to secure </w:t>
       </w:r>
       <w:r>
         <w:rPr>
@@ -180,7 +148,7 @@
           <w:i/>
           <w:szCs w:val="22"/>
         </w:rPr>
-        <w:t xml:space="preserve"> card provided by the banks and a proposed methodology to make them more secure to reduce the </w:t>
+        <w:t>ATM</w:t>
       </w:r>
       <w:r>
         <w:rPr>
@@ -188,15 +156,16 @@
           <w:i/>
           <w:szCs w:val="22"/>
         </w:rPr>
-        <w:t>ATM</w:t>
+        <w:t xml:space="preserve"> card from being cloned via skimming device, card trapping. This paper provides a </w:t>
       </w:r>
       <w:r>
         <w:rPr>
           <w:rFonts w:cs="Times New Roman"/>
           <w:i/>
-          <w:szCs w:val="22"/>
-        </w:rPr>
-        <w:t xml:space="preserve"> card frauds. The methodology uses the face detection procedure and online based account activation procedure which plays a prominent role to authenticate the user. This authentication mechanism is useful while transaction to secure </w:t>
+          <w:noProof/>
+          <w:szCs w:val="22"/>
+        </w:rPr>
+        <w:t>generalized</w:t>
       </w:r>
       <w:r>
         <w:rPr>
@@ -204,7 +173,7 @@
           <w:i/>
           <w:szCs w:val="22"/>
         </w:rPr>
-        <w:t>ATM</w:t>
+        <w:t xml:space="preserve"> solu</w:t>
       </w:r>
       <w:r>
         <w:rPr>
@@ -212,43 +181,1371 @@
           <w:i/>
           <w:szCs w:val="22"/>
         </w:rPr>
-        <w:t xml:space="preserve"> card from being cloned via skimming device, card trapping. This paper provides a </w:t>
+        <w:t xml:space="preserve">tion for financial fraud by the ATM </w:t>
       </w:r>
       <w:r>
         <w:rPr>
           <w:rFonts w:cs="Times New Roman"/>
           <w:i/>
-          <w:noProof/>
-          <w:szCs w:val="22"/>
-        </w:rPr>
-        <w:t>generalized</w:t>
-      </w:r>
-      <w:r>
-        <w:rPr>
-          <w:rFonts w:cs="Times New Roman"/>
-          <w:i/>
-          <w:szCs w:val="22"/>
-        </w:rPr>
-        <w:t xml:space="preserve"> solu</w:t>
-      </w:r>
-      <w:r>
-        <w:rPr>
-          <w:rFonts w:cs="Times New Roman"/>
-          <w:i/>
-          <w:szCs w:val="22"/>
-        </w:rPr>
-        <w:t xml:space="preserve">tion for financial fraud by the ATM </w:t>
-      </w:r>
-      <w:r>
-        <w:rPr>
-          <w:rFonts w:cs="Times New Roman"/>
-          <w:i/>
           <w:szCs w:val="22"/>
         </w:rPr>
         <w:t>card cloning or trapping that is being done in the field of E-banking.</w:t>
       </w:r>
     </w:p>
     <w:p>
+      <w:pPr>
+        <w:pStyle w:val="NormalWeb"/>
+        <w:shd w:val="clear" w:color="auto" w:fill="FFFFFF"/>
+        <w:spacing w:before="240" w:beforeAutospacing="0" w:after="240" w:afterAutospacing="0" w:line="312" w:lineRule="atLeast"/>
+        <w:jc w:val="both"/>
+        <w:rPr>
+          <w:rFonts w:asciiTheme="minorHAnsi" w:hAnsiTheme="minorHAnsi" w:cs="Arial"/>
+          <w:color w:val="000000"/>
+          <w:sz w:val="22"/>
+          <w:szCs w:val="22"/>
+        </w:rPr>
+      </w:pPr>
+      <w:r>
+        <w:rPr>
+          <w:b/>
+          <w:bCs/>
+        </w:rPr>
+        <w:t>Face Recognition Method:</w:t>
+      </w:r>
+      <w:r>
+        <w:rPr>
+          <w:rFonts w:ascii="Arial" w:hAnsi="Arial" w:cs="Arial"/>
+          <w:color w:val="0090D9"/>
+        </w:rPr>
+        <w:t xml:space="preserve"> </w:t>
+      </w:r>
+      <w:r>
+        <w:rPr>
+          <w:rFonts w:asciiTheme="minorHAnsi" w:hAnsiTheme="minorHAnsi" w:cs="Arial"/>
+          <w:color w:val="000000"/>
+          <w:sz w:val="22"/>
+          <w:szCs w:val="22"/>
+        </w:rPr>
+        <w:t>OpenCV i</w:t>
+      </w:r>
+      <w:r>
+        <w:rPr>
+          <w:rFonts w:asciiTheme="minorHAnsi" w:hAnsiTheme="minorHAnsi" w:cs="Arial"/>
+          <w:color w:val="000000"/>
+          <w:sz w:val="22"/>
+          <w:szCs w:val="22"/>
+        </w:rPr>
+        <w:t>s a popular computer vision library started by </w:t>
+      </w:r>
+      <w:r>
+        <w:rPr>
+          <w:rFonts w:asciiTheme="minorHAnsi" w:hAnsiTheme="minorHAnsi" w:cs="Arial"/>
+          <w:color w:val="000000"/>
+          <w:sz w:val="22"/>
+          <w:szCs w:val="22"/>
+        </w:rPr>
+        <w:t xml:space="preserve">Intel </w:t>
+      </w:r>
+      <w:r>
+        <w:rPr>
+          <w:rFonts w:asciiTheme="minorHAnsi" w:hAnsiTheme="minorHAnsi" w:cs="Arial"/>
+          <w:color w:val="000000"/>
+          <w:sz w:val="22"/>
+          <w:szCs w:val="22"/>
+        </w:rPr>
+        <w:t>in 1999. The cross-platform library sets its focus on real-time image processing and includes patent-free implementations of the latest computer vision algorithms. OpenCV 2.3.1 now comes with a programming interface to C, C++, </w:t>
+      </w:r>
+      <w:r>
+        <w:rPr>
+          <w:rFonts w:asciiTheme="minorHAnsi" w:hAnsiTheme="minorHAnsi" w:cs="Arial"/>
+          <w:color w:val="000000"/>
+          <w:sz w:val="22"/>
+          <w:szCs w:val="22"/>
+        </w:rPr>
+        <w:t xml:space="preserve">Python </w:t>
+      </w:r>
+      <w:r>
+        <w:rPr>
+          <w:rFonts w:asciiTheme="minorHAnsi" w:hAnsiTheme="minorHAnsi" w:cs="Arial"/>
+          <w:color w:val="000000"/>
+          <w:sz w:val="22"/>
+          <w:szCs w:val="22"/>
+        </w:rPr>
+        <w:t>and </w:t>
+      </w:r>
+      <w:r>
+        <w:rPr>
+          <w:rFonts w:asciiTheme="minorHAnsi" w:hAnsiTheme="minorHAnsi" w:cs="Arial"/>
+          <w:color w:val="000000"/>
+          <w:sz w:val="22"/>
+          <w:szCs w:val="22"/>
+        </w:rPr>
+        <w:t>Android</w:t>
+      </w:r>
+      <w:r>
+        <w:rPr>
+          <w:rFonts w:asciiTheme="minorHAnsi" w:hAnsiTheme="minorHAnsi" w:cs="Arial"/>
+          <w:color w:val="000000"/>
+          <w:sz w:val="22"/>
+          <w:szCs w:val="22"/>
+        </w:rPr>
+        <w:t xml:space="preserve">. </w:t>
+      </w:r>
+      <w:r>
+        <w:rPr>
+          <w:rFonts w:asciiTheme="minorHAnsi" w:hAnsiTheme="minorHAnsi" w:cs="Arial"/>
+          <w:color w:val="000000"/>
+          <w:sz w:val="22"/>
+          <w:szCs w:val="22"/>
+        </w:rPr>
+        <w:t>OpenCV 2.4 now comes with the very new</w:t>
+      </w:r>
+      <w:r>
+        <w:rPr>
+          <w:rFonts w:asciiTheme="minorHAnsi" w:hAnsiTheme="minorHAnsi" w:cs="Arial"/>
+          <w:color w:val="000000"/>
+          <w:sz w:val="22"/>
+          <w:szCs w:val="22"/>
+        </w:rPr>
+        <w:t xml:space="preserve"> </w:t>
+      </w:r>
+      <w:proofErr w:type="spellStart"/>
+      <w:r>
+        <w:rPr>
+          <w:rFonts w:asciiTheme="minorHAnsi" w:hAnsiTheme="minorHAnsi" w:cs="Arial"/>
+          <w:color w:val="000000"/>
+          <w:sz w:val="22"/>
+          <w:szCs w:val="22"/>
+        </w:rPr>
+        <w:t>FaceRecognizer</w:t>
+      </w:r>
+      <w:proofErr w:type="spellEnd"/>
+      <w:r>
+        <w:rPr>
+          <w:rFonts w:asciiTheme="minorHAnsi" w:hAnsiTheme="minorHAnsi" w:cs="Arial"/>
+          <w:color w:val="000000"/>
+          <w:sz w:val="22"/>
+          <w:szCs w:val="22"/>
+        </w:rPr>
+        <w:t xml:space="preserve"> </w:t>
+      </w:r>
+      <w:r>
+        <w:rPr>
+          <w:rFonts w:asciiTheme="minorHAnsi" w:hAnsiTheme="minorHAnsi" w:cs="Arial"/>
+          <w:color w:val="000000"/>
+          <w:sz w:val="22"/>
+          <w:szCs w:val="22"/>
+        </w:rPr>
+        <w:t>class for face recognition, so you can start experimenting wi</w:t>
+      </w:r>
+      <w:r>
+        <w:rPr>
+          <w:rFonts w:asciiTheme="minorHAnsi" w:hAnsiTheme="minorHAnsi" w:cs="Arial"/>
+          <w:color w:val="000000"/>
+          <w:sz w:val="22"/>
+          <w:szCs w:val="22"/>
+        </w:rPr>
+        <w:t xml:space="preserve">th face recognition right away. </w:t>
+      </w:r>
+      <w:r>
+        <w:rPr>
+          <w:rFonts w:asciiTheme="minorHAnsi" w:hAnsiTheme="minorHAnsi" w:cs="Arial"/>
+          <w:color w:val="000000"/>
+          <w:sz w:val="22"/>
+          <w:szCs w:val="22"/>
+        </w:rPr>
+        <w:t>The currently available algorithms are:</w:t>
+      </w:r>
+    </w:p>
+    <w:p>
+      <w:pPr>
+        <w:numPr>
+          <w:ilvl w:val="0"/>
+          <w:numId w:val="1"/>
+        </w:numPr>
+        <w:shd w:val="clear" w:color="auto" w:fill="FFFFFF"/>
+        <w:spacing w:after="0" w:line="312" w:lineRule="atLeast"/>
+        <w:jc w:val="both"/>
+        <w:rPr>
+          <w:rFonts w:eastAsia="Times New Roman" w:cs="Arial"/>
+          <w:color w:val="000000"/>
+          <w:szCs w:val="22"/>
+          <w:lang w:bidi="bn-IN"/>
+        </w:rPr>
+      </w:pPr>
+      <w:r>
+        <w:rPr>
+          <w:rFonts w:eastAsia="Times New Roman" w:cs="Arial"/>
+          <w:color w:val="000000"/>
+          <w:szCs w:val="22"/>
+          <w:lang w:bidi="bn-IN"/>
+        </w:rPr>
+        <w:t>Eigenfaces</w:t>
+      </w:r>
+    </w:p>
+    <w:p>
+      <w:pPr>
+        <w:numPr>
+          <w:ilvl w:val="0"/>
+          <w:numId w:val="1"/>
+        </w:numPr>
+        <w:shd w:val="clear" w:color="auto" w:fill="FFFFFF"/>
+        <w:spacing w:after="0" w:line="312" w:lineRule="atLeast"/>
+        <w:jc w:val="both"/>
+        <w:rPr>
+          <w:rFonts w:eastAsia="Times New Roman" w:cs="Arial"/>
+          <w:color w:val="000000"/>
+          <w:szCs w:val="22"/>
+          <w:lang w:bidi="bn-IN"/>
+        </w:rPr>
+      </w:pPr>
+      <w:r>
+        <w:rPr>
+          <w:rFonts w:eastAsia="Times New Roman" w:cs="Arial"/>
+          <w:noProof/>
+          <w:color w:val="000000"/>
+          <w:szCs w:val="22"/>
+          <w:lang w:bidi="bn-IN"/>
+        </w:rPr>
+        <w:t>Fisherfaces</w:t>
+      </w:r>
+      <w:r>
+        <w:rPr>
+          <w:rFonts w:eastAsia="Times New Roman" w:cs="Arial"/>
+          <w:color w:val="000000"/>
+          <w:szCs w:val="22"/>
+          <w:lang w:bidi="bn-IN"/>
+        </w:rPr>
+        <w:t xml:space="preserve"> </w:t>
+      </w:r>
+    </w:p>
+    <w:p>
+      <w:pPr>
+        <w:numPr>
+          <w:ilvl w:val="0"/>
+          <w:numId w:val="1"/>
+        </w:numPr>
+        <w:shd w:val="clear" w:color="auto" w:fill="FFFFFF"/>
+        <w:spacing w:after="0" w:line="312" w:lineRule="atLeast"/>
+        <w:jc w:val="both"/>
+        <w:rPr>
+          <w:b/>
+          <w:bCs/>
+          <w:szCs w:val="22"/>
+        </w:rPr>
+      </w:pPr>
+      <w:r>
+        <w:rPr>
+          <w:rFonts w:eastAsia="Times New Roman" w:cs="Arial"/>
+          <w:color w:val="000000"/>
+          <w:szCs w:val="22"/>
+          <w:lang w:bidi="bn-IN"/>
+        </w:rPr>
+        <w:t>Local Binary Patterns Histograms</w:t>
+      </w:r>
+    </w:p>
+    <w:p>
+      <w:pPr>
+        <w:shd w:val="clear" w:color="auto" w:fill="FFFFFF"/>
+        <w:spacing w:after="0" w:line="312" w:lineRule="atLeast"/>
+        <w:ind w:left="720"/>
+        <w:jc w:val="both"/>
+        <w:rPr>
+          <w:b/>
+          <w:bCs/>
+          <w:szCs w:val="22"/>
+        </w:rPr>
+      </w:pPr>
+    </w:p>
+    <w:p>
+      <w:pPr>
+        <w:rPr>
+          <w:rFonts w:cs="Arial"/>
+          <w:color w:val="000000"/>
+          <w:szCs w:val="22"/>
+          <w:shd w:val="clear" w:color="auto" w:fill="FFFFFF"/>
+        </w:rPr>
+      </w:pPr>
+      <w:r>
+        <w:rPr>
+          <w:rFonts w:cs="Arial"/>
+          <w:color w:val="000000"/>
+          <w:szCs w:val="22"/>
+          <w:shd w:val="clear" w:color="auto" w:fill="FFFFFF"/>
+        </w:rPr>
+        <w:t xml:space="preserve">Local Binary Patterns </w:t>
+      </w:r>
+      <w:r>
+        <w:rPr>
+          <w:rFonts w:cs="Arial"/>
+          <w:noProof/>
+          <w:color w:val="000000"/>
+          <w:szCs w:val="22"/>
+          <w:shd w:val="clear" w:color="auto" w:fill="FFFFFF"/>
+        </w:rPr>
+        <w:t>methodology</w:t>
+      </w:r>
+      <w:r>
+        <w:rPr>
+          <w:rFonts w:cs="Arial"/>
+          <w:noProof/>
+          <w:color w:val="000000"/>
+          <w:szCs w:val="22"/>
+          <w:shd w:val="clear" w:color="auto" w:fill="FFFFFF"/>
+        </w:rPr>
+        <w:t xml:space="preserve"> is</w:t>
+      </w:r>
+      <w:r>
+        <w:rPr>
+          <w:rFonts w:cs="Arial"/>
+          <w:color w:val="000000"/>
+          <w:szCs w:val="22"/>
+          <w:shd w:val="clear" w:color="auto" w:fill="FFFFFF"/>
+        </w:rPr>
+        <w:t xml:space="preserve"> used in this project for its high accuracy. </w:t>
+      </w:r>
+      <w:r>
+        <w:rPr>
+          <w:rFonts w:cs="Arial"/>
+          <w:color w:val="000000"/>
+          <w:szCs w:val="22"/>
+          <w:shd w:val="clear" w:color="auto" w:fill="FFFFFF"/>
+        </w:rPr>
+        <w:t xml:space="preserve">Local Binary Patterns methodology has its roots in 2D texture analysis. The basic idea of Local Binary Patterns is to summarize the local structure in an image by comparing each pixel with its </w:t>
+      </w:r>
+      <w:r>
+        <w:rPr>
+          <w:rFonts w:cs="Arial"/>
+          <w:noProof/>
+          <w:color w:val="000000"/>
+          <w:szCs w:val="22"/>
+          <w:shd w:val="clear" w:color="auto" w:fill="FFFFFF"/>
+        </w:rPr>
+        <w:t>neighbo</w:t>
+      </w:r>
+      <w:r>
+        <w:rPr>
+          <w:rFonts w:cs="Arial"/>
+          <w:noProof/>
+          <w:color w:val="000000"/>
+          <w:szCs w:val="22"/>
+          <w:shd w:val="clear" w:color="auto" w:fill="FFFFFF"/>
+        </w:rPr>
+        <w:t>u</w:t>
+      </w:r>
+      <w:r>
+        <w:rPr>
+          <w:rFonts w:cs="Arial"/>
+          <w:noProof/>
+          <w:color w:val="000000"/>
+          <w:szCs w:val="22"/>
+          <w:shd w:val="clear" w:color="auto" w:fill="FFFFFF"/>
+        </w:rPr>
+        <w:t>rhood</w:t>
+      </w:r>
+      <w:r>
+        <w:rPr>
+          <w:rFonts w:cs="Arial"/>
+          <w:color w:val="000000"/>
+          <w:szCs w:val="22"/>
+          <w:shd w:val="clear" w:color="auto" w:fill="FFFFFF"/>
+        </w:rPr>
+        <w:t xml:space="preserve">. Take a pixel as </w:t>
+      </w:r>
+      <w:r>
+        <w:rPr>
+          <w:rFonts w:cs="Arial"/>
+          <w:noProof/>
+          <w:color w:val="000000"/>
+          <w:szCs w:val="22"/>
+          <w:shd w:val="clear" w:color="auto" w:fill="FFFFFF"/>
+        </w:rPr>
+        <w:t>cent</w:t>
+      </w:r>
+      <w:r>
+        <w:rPr>
+          <w:rFonts w:cs="Arial"/>
+          <w:noProof/>
+          <w:color w:val="000000"/>
+          <w:szCs w:val="22"/>
+          <w:shd w:val="clear" w:color="auto" w:fill="FFFFFF"/>
+        </w:rPr>
+        <w:t>re</w:t>
+      </w:r>
+      <w:r>
+        <w:rPr>
+          <w:rFonts w:cs="Arial"/>
+          <w:color w:val="000000"/>
+          <w:szCs w:val="22"/>
+          <w:shd w:val="clear" w:color="auto" w:fill="FFFFFF"/>
+        </w:rPr>
+        <w:t xml:space="preserve"> and threshold its </w:t>
+      </w:r>
+      <w:r>
+        <w:rPr>
+          <w:rFonts w:cs="Arial"/>
+          <w:noProof/>
+          <w:color w:val="000000"/>
+          <w:szCs w:val="22"/>
+          <w:shd w:val="clear" w:color="auto" w:fill="FFFFFF"/>
+        </w:rPr>
+        <w:t>neighbo</w:t>
+      </w:r>
+      <w:r>
+        <w:rPr>
+          <w:rFonts w:cs="Arial"/>
+          <w:noProof/>
+          <w:color w:val="000000"/>
+          <w:szCs w:val="22"/>
+          <w:shd w:val="clear" w:color="auto" w:fill="FFFFFF"/>
+        </w:rPr>
+        <w:t>u</w:t>
+      </w:r>
+      <w:r>
+        <w:rPr>
+          <w:rFonts w:cs="Arial"/>
+          <w:noProof/>
+          <w:color w:val="000000"/>
+          <w:szCs w:val="22"/>
+          <w:shd w:val="clear" w:color="auto" w:fill="FFFFFF"/>
+        </w:rPr>
+        <w:t>rs</w:t>
+      </w:r>
+      <w:r>
+        <w:rPr>
+          <w:rFonts w:cs="Arial"/>
+          <w:color w:val="000000"/>
+          <w:szCs w:val="22"/>
+          <w:shd w:val="clear" w:color="auto" w:fill="FFFFFF"/>
+        </w:rPr>
+        <w:t xml:space="preserve"> against. If the intensity of the </w:t>
+      </w:r>
+      <w:r>
+        <w:rPr>
+          <w:rFonts w:cs="Arial"/>
+          <w:noProof/>
+          <w:color w:val="000000"/>
+          <w:szCs w:val="22"/>
+          <w:shd w:val="clear" w:color="auto" w:fill="FFFFFF"/>
+        </w:rPr>
+        <w:t>cent</w:t>
+      </w:r>
+      <w:r>
+        <w:rPr>
+          <w:rFonts w:cs="Arial"/>
+          <w:noProof/>
+          <w:color w:val="000000"/>
+          <w:szCs w:val="22"/>
+          <w:shd w:val="clear" w:color="auto" w:fill="FFFFFF"/>
+        </w:rPr>
+        <w:t>re</w:t>
+      </w:r>
+      <w:r>
+        <w:rPr>
+          <w:rFonts w:cs="Arial"/>
+          <w:color w:val="000000"/>
+          <w:szCs w:val="22"/>
+          <w:shd w:val="clear" w:color="auto" w:fill="FFFFFF"/>
+        </w:rPr>
+        <w:t xml:space="preserve"> pixel is greater-equal its </w:t>
+      </w:r>
+      <w:r>
+        <w:rPr>
+          <w:rFonts w:cs="Arial"/>
+          <w:noProof/>
+          <w:color w:val="000000"/>
+          <w:szCs w:val="22"/>
+          <w:shd w:val="clear" w:color="auto" w:fill="FFFFFF"/>
+        </w:rPr>
+        <w:t>neighbo</w:t>
+      </w:r>
+      <w:r>
+        <w:rPr>
+          <w:rFonts w:cs="Arial"/>
+          <w:noProof/>
+          <w:color w:val="000000"/>
+          <w:szCs w:val="22"/>
+          <w:shd w:val="clear" w:color="auto" w:fill="FFFFFF"/>
+        </w:rPr>
+        <w:t>u</w:t>
+      </w:r>
+      <w:r>
+        <w:rPr>
+          <w:rFonts w:cs="Arial"/>
+          <w:noProof/>
+          <w:color w:val="000000"/>
+          <w:szCs w:val="22"/>
+          <w:shd w:val="clear" w:color="auto" w:fill="FFFFFF"/>
+        </w:rPr>
+        <w:t>r</w:t>
+      </w:r>
+      <w:r>
+        <w:rPr>
+          <w:rFonts w:cs="Arial"/>
+          <w:color w:val="000000"/>
+          <w:szCs w:val="22"/>
+          <w:shd w:val="clear" w:color="auto" w:fill="FFFFFF"/>
+        </w:rPr>
+        <w:t xml:space="preserve">, then denote it with 1 and 0 if not. You’ll end up with a binary number for each pixel, just like 11001111. </w:t>
+      </w:r>
+      <w:proofErr w:type="gramStart"/>
+      <w:r>
+        <w:rPr>
+          <w:rFonts w:cs="Arial"/>
+          <w:color w:val="000000"/>
+          <w:szCs w:val="22"/>
+          <w:shd w:val="clear" w:color="auto" w:fill="FFFFFF"/>
+        </w:rPr>
+        <w:t>So</w:t>
+      </w:r>
+      <w:proofErr w:type="gramEnd"/>
+      <w:r>
+        <w:rPr>
+          <w:rFonts w:cs="Arial"/>
+          <w:color w:val="000000"/>
+          <w:szCs w:val="22"/>
+          <w:shd w:val="clear" w:color="auto" w:fill="FFFFFF"/>
+        </w:rPr>
+        <w:t xml:space="preserve"> with 8 surrounding </w:t>
+      </w:r>
+      <w:r>
+        <w:rPr>
+          <w:rFonts w:cs="Arial"/>
+          <w:noProof/>
+          <w:color w:val="000000"/>
+          <w:szCs w:val="22"/>
+          <w:shd w:val="clear" w:color="auto" w:fill="FFFFFF"/>
+        </w:rPr>
+        <w:t>pixels</w:t>
+      </w:r>
+      <w:r>
+        <w:rPr>
+          <w:rFonts w:cs="Arial"/>
+          <w:noProof/>
+          <w:color w:val="000000"/>
+          <w:szCs w:val="22"/>
+          <w:shd w:val="clear" w:color="auto" w:fill="FFFFFF"/>
+        </w:rPr>
+        <w:t>,</w:t>
+      </w:r>
+      <w:r>
+        <w:rPr>
+          <w:rFonts w:cs="Arial"/>
+          <w:color w:val="000000"/>
+          <w:szCs w:val="22"/>
+          <w:shd w:val="clear" w:color="auto" w:fill="FFFFFF"/>
+        </w:rPr>
+        <w:t xml:space="preserve"> you’ll end up with 2^8 possible combinations, called </w:t>
+      </w:r>
+      <w:r>
+        <w:rPr>
+          <w:rStyle w:val="Emphasis"/>
+          <w:rFonts w:cs="Arial"/>
+          <w:color w:val="000000"/>
+          <w:szCs w:val="22"/>
+          <w:shd w:val="clear" w:color="auto" w:fill="FFFFFF"/>
+        </w:rPr>
+        <w:t>Local Binary Patterns</w:t>
+      </w:r>
+      <w:r>
+        <w:rPr>
+          <w:rFonts w:cs="Arial"/>
+          <w:color w:val="000000"/>
+          <w:szCs w:val="22"/>
+          <w:shd w:val="clear" w:color="auto" w:fill="FFFFFF"/>
+        </w:rPr>
+        <w:t> or sometimes referred to as </w:t>
+      </w:r>
+      <w:r>
+        <w:rPr>
+          <w:rStyle w:val="Emphasis"/>
+          <w:rFonts w:cs="Arial"/>
+          <w:color w:val="000000"/>
+          <w:szCs w:val="22"/>
+          <w:shd w:val="clear" w:color="auto" w:fill="FFFFFF"/>
+        </w:rPr>
+        <w:t>LBP codes</w:t>
+      </w:r>
+      <w:r>
+        <w:rPr>
+          <w:rFonts w:cs="Arial"/>
+          <w:color w:val="000000"/>
+          <w:szCs w:val="22"/>
+          <w:shd w:val="clear" w:color="auto" w:fill="FFFFFF"/>
+        </w:rPr>
+        <w:t xml:space="preserve">. The first LBP operator described in literature actually used a fixed 3 x 3 </w:t>
+      </w:r>
+      <w:r>
+        <w:rPr>
+          <w:rFonts w:cs="Arial"/>
+          <w:noProof/>
+          <w:color w:val="000000"/>
+          <w:szCs w:val="22"/>
+          <w:shd w:val="clear" w:color="auto" w:fill="FFFFFF"/>
+        </w:rPr>
+        <w:t>neighbo</w:t>
+      </w:r>
+      <w:r>
+        <w:rPr>
+          <w:rFonts w:cs="Arial"/>
+          <w:noProof/>
+          <w:color w:val="000000"/>
+          <w:szCs w:val="22"/>
+          <w:shd w:val="clear" w:color="auto" w:fill="FFFFFF"/>
+        </w:rPr>
+        <w:t>u</w:t>
+      </w:r>
+      <w:r>
+        <w:rPr>
+          <w:rFonts w:cs="Arial"/>
+          <w:noProof/>
+          <w:color w:val="000000"/>
+          <w:szCs w:val="22"/>
+          <w:shd w:val="clear" w:color="auto" w:fill="FFFFFF"/>
+        </w:rPr>
+        <w:t>rhood</w:t>
+      </w:r>
+      <w:r>
+        <w:rPr>
+          <w:rFonts w:cs="Arial"/>
+          <w:color w:val="000000"/>
+          <w:szCs w:val="22"/>
+          <w:shd w:val="clear" w:color="auto" w:fill="FFFFFF"/>
+        </w:rPr>
+        <w:t xml:space="preserve"> just like this:</w:t>
+      </w:r>
+    </w:p>
+    <w:p>
+      <w:pPr>
+        <w:rPr>
+          <w:b/>
+          <w:bCs/>
+          <w:szCs w:val="22"/>
+        </w:rPr>
+      </w:pPr>
+      <w:r>
+        <w:rPr>
+          <w:rFonts w:cs="Arial"/>
+          <w:noProof/>
+          <w:color w:val="000000"/>
+          <w:szCs w:val="22"/>
+          <w:shd w:val="clear" w:color="auto" w:fill="FFFFFF"/>
+        </w:rPr>
+        <w:drawing>
+          <wp:inline distT="0" distB="0" distL="0" distR="0">
+            <wp:extent cx="5753100" cy="1320751"/>
+            <wp:effectExtent l="0" t="0" r="0" b="0"/>
+            <wp:docPr id="1" name="Picture 1" descr="C:\Users\Ikramul Murad\AppData\Local\Microsoft\Windows\INetCache\Content.Word\lbp.png"/>
+            <wp:cNvGraphicFramePr>
+              <a:graphicFrameLocks xmlns:a="http://schemas.openxmlformats.org/drawingml/2006/main" noChangeAspect="1"/>
+            </wp:cNvGraphicFramePr>
+            <a:graphic xmlns:a="http://schemas.openxmlformats.org/drawingml/2006/main">
+              <a:graphicData uri="http://schemas.openxmlformats.org/drawingml/2006/picture">
+                <pic:pic xmlns:pic="http://schemas.openxmlformats.org/drawingml/2006/picture">
+                  <pic:nvPicPr>
+                    <pic:cNvPr id="0" name="Picture 1" descr="C:\Users\Ikramul Murad\AppData\Local\Microsoft\Windows\INetCache\Content.Word\lbp.png"/>
+                    <pic:cNvPicPr>
+                      <a:picLocks noChangeAspect="1" noChangeArrowheads="1"/>
+                    </pic:cNvPicPr>
+                  </pic:nvPicPr>
+                  <pic:blipFill>
+                    <a:blip r:embed="rId5">
+                      <a:extLst>
+                        <a:ext uri="{28A0092B-C50C-407E-A947-70E740481C1C}">
+                          <a14:useLocalDpi xmlns:a14="http://schemas.microsoft.com/office/drawing/2010/main" val="0"/>
+                        </a:ext>
+                      </a:extLst>
+                    </a:blip>
+                    <a:srcRect/>
+                    <a:stretch>
+                      <a:fillRect/>
+                    </a:stretch>
+                  </pic:blipFill>
+                  <pic:spPr bwMode="auto">
+                    <a:xfrm>
+                      <a:off x="0" y="0"/>
+                      <a:ext cx="5936396" cy="1362831"/>
+                    </a:xfrm>
+                    <a:prstGeom prst="rect">
+                      <a:avLst/>
+                    </a:prstGeom>
+                    <a:noFill/>
+                    <a:ln>
+                      <a:noFill/>
+                    </a:ln>
+                  </pic:spPr>
+                </pic:pic>
+              </a:graphicData>
+            </a:graphic>
+          </wp:inline>
+        </w:drawing>
+      </w:r>
+    </w:p>
+    <w:p>
+      <w:pPr>
+        <w:shd w:val="clear" w:color="auto" w:fill="FFFFFF"/>
+        <w:spacing w:before="240" w:after="240" w:line="312" w:lineRule="atLeast"/>
+        <w:jc w:val="both"/>
+        <w:rPr>
+          <w:rFonts w:eastAsia="Times New Roman" w:cs="Arial"/>
+          <w:color w:val="000000"/>
+          <w:szCs w:val="22"/>
+          <w:lang w:bidi="bn-IN"/>
+        </w:rPr>
+      </w:pPr>
+      <w:r>
+        <w:rPr>
+          <w:rFonts w:eastAsia="Times New Roman" w:cs="Arial"/>
+          <w:color w:val="000000"/>
+          <w:szCs w:val="22"/>
+          <w:lang w:bidi="bn-IN"/>
+        </w:rPr>
+        <w:t>A more formal description of the LBP operator can be given as:</w:t>
+      </w:r>
+    </w:p>
+    <w:p>
+      <w:pPr>
+        <w:shd w:val="clear" w:color="auto" w:fill="FFFFFF"/>
+        <w:spacing w:before="150" w:after="150" w:line="312" w:lineRule="atLeast"/>
+        <w:jc w:val="center"/>
+        <w:rPr>
+          <w:rFonts w:eastAsia="Times New Roman" w:cs="Arial"/>
+          <w:color w:val="000000"/>
+          <w:szCs w:val="22"/>
+          <w:lang w:bidi="bn-IN"/>
+        </w:rPr>
+      </w:pPr>
+      <w:r>
+        <w:rPr>
+          <w:rFonts w:eastAsia="Times New Roman" w:cs="Arial"/>
+          <w:noProof/>
+          <w:color w:val="000000"/>
+          <w:szCs w:val="22"/>
+          <w:lang w:bidi="bn-IN"/>
+        </w:rPr>
+        <w:lastRenderedPageBreak/>
+        <w:drawing>
+          <wp:inline distT="0" distB="0" distL="0" distR="0">
+            <wp:extent cx="2200275" cy="552450"/>
+            <wp:effectExtent l="0" t="0" r="9525" b="0"/>
+            <wp:docPr id="7" name="Picture 7" descr="LBP(x_c, y_c) = \sum_{p=0}^{P-1} 2^p s(i_p - i_c)"/>
+            <wp:cNvGraphicFramePr>
+              <a:graphicFrameLocks xmlns:a="http://schemas.openxmlformats.org/drawingml/2006/main" noChangeAspect="1"/>
+            </wp:cNvGraphicFramePr>
+            <a:graphic xmlns:a="http://schemas.openxmlformats.org/drawingml/2006/main">
+              <a:graphicData uri="http://schemas.openxmlformats.org/drawingml/2006/picture">
+                <pic:pic xmlns:pic="http://schemas.openxmlformats.org/drawingml/2006/picture">
+                  <pic:nvPicPr>
+                    <pic:cNvPr id="0" name="Picture 2" descr="LBP(x_c, y_c) = \sum_{p=0}^{P-1} 2^p s(i_p - i_c)"/>
+                    <pic:cNvPicPr>
+                      <a:picLocks noChangeAspect="1" noChangeArrowheads="1"/>
+                    </pic:cNvPicPr>
+                  </pic:nvPicPr>
+                  <pic:blipFill>
+                    <a:blip r:embed="rId6">
+                      <a:extLst>
+                        <a:ext uri="{28A0092B-C50C-407E-A947-70E740481C1C}">
+                          <a14:useLocalDpi xmlns:a14="http://schemas.microsoft.com/office/drawing/2010/main" val="0"/>
+                        </a:ext>
+                      </a:extLst>
+                    </a:blip>
+                    <a:srcRect/>
+                    <a:stretch>
+                      <a:fillRect/>
+                    </a:stretch>
+                  </pic:blipFill>
+                  <pic:spPr bwMode="auto">
+                    <a:xfrm>
+                      <a:off x="0" y="0"/>
+                      <a:ext cx="2200275" cy="552450"/>
+                    </a:xfrm>
+                    <a:prstGeom prst="rect">
+                      <a:avLst/>
+                    </a:prstGeom>
+                    <a:noFill/>
+                    <a:ln>
+                      <a:noFill/>
+                    </a:ln>
+                  </pic:spPr>
+                </pic:pic>
+              </a:graphicData>
+            </a:graphic>
+          </wp:inline>
+        </w:drawing>
+      </w:r>
+    </w:p>
+    <w:p>
+      <w:pPr>
+        <w:shd w:val="clear" w:color="auto" w:fill="FFFFFF"/>
+        <w:spacing w:before="240" w:after="240" w:line="312" w:lineRule="atLeast"/>
+        <w:jc w:val="both"/>
+        <w:rPr>
+          <w:rFonts w:eastAsia="Times New Roman" w:cs="Arial"/>
+          <w:color w:val="000000"/>
+          <w:szCs w:val="22"/>
+          <w:lang w:bidi="bn-IN"/>
+        </w:rPr>
+      </w:pPr>
+      <w:r>
+        <w:rPr>
+          <w:rFonts w:cs="Arial"/>
+          <w:noProof/>
+          <w:color w:val="000000"/>
+          <w:szCs w:val="22"/>
+          <w:shd w:val="clear" w:color="auto" w:fill="FFFFFF"/>
+        </w:rPr>
+        <w:t>, with </w:t>
+      </w:r>
+      <w:r>
+        <w:rPr>
+          <w:noProof/>
+          <w:szCs w:val="22"/>
+        </w:rPr>
+        <w:drawing>
+          <wp:inline distT="0" distB="0" distL="0" distR="0">
+            <wp:extent cx="504825" cy="180975"/>
+            <wp:effectExtent l="0" t="0" r="9525" b="9525"/>
+            <wp:docPr id="8" name="Picture 8" descr="(x_c, y_c)"/>
+            <wp:cNvGraphicFramePr>
+              <a:graphicFrameLocks xmlns:a="http://schemas.openxmlformats.org/drawingml/2006/main" noChangeAspect="1"/>
+            </wp:cNvGraphicFramePr>
+            <a:graphic xmlns:a="http://schemas.openxmlformats.org/drawingml/2006/main">
+              <a:graphicData uri="http://schemas.openxmlformats.org/drawingml/2006/picture">
+                <pic:pic xmlns:pic="http://schemas.openxmlformats.org/drawingml/2006/picture">
+                  <pic:nvPicPr>
+                    <pic:cNvPr id="0" name="Picture 14" descr="(x_c, y_c)"/>
+                    <pic:cNvPicPr>
+                      <a:picLocks noChangeAspect="1" noChangeArrowheads="1"/>
+                    </pic:cNvPicPr>
+                  </pic:nvPicPr>
+                  <pic:blipFill>
+                    <a:blip r:embed="rId7">
+                      <a:extLst>
+                        <a:ext uri="{28A0092B-C50C-407E-A947-70E740481C1C}">
+                          <a14:useLocalDpi xmlns:a14="http://schemas.microsoft.com/office/drawing/2010/main" val="0"/>
+                        </a:ext>
+                      </a:extLst>
+                    </a:blip>
+                    <a:srcRect/>
+                    <a:stretch>
+                      <a:fillRect/>
+                    </a:stretch>
+                  </pic:blipFill>
+                  <pic:spPr bwMode="auto">
+                    <a:xfrm>
+                      <a:off x="0" y="0"/>
+                      <a:ext cx="504825" cy="180975"/>
+                    </a:xfrm>
+                    <a:prstGeom prst="rect">
+                      <a:avLst/>
+                    </a:prstGeom>
+                    <a:noFill/>
+                    <a:ln>
+                      <a:noFill/>
+                    </a:ln>
+                  </pic:spPr>
+                </pic:pic>
+              </a:graphicData>
+            </a:graphic>
+          </wp:inline>
+        </w:drawing>
+      </w:r>
+      <w:r>
+        <w:rPr>
+          <w:rFonts w:cs="Arial"/>
+          <w:noProof/>
+          <w:color w:val="000000"/>
+          <w:szCs w:val="22"/>
+          <w:shd w:val="clear" w:color="auto" w:fill="FFFFFF"/>
+        </w:rPr>
+        <w:t> as</w:t>
+      </w:r>
+      <w:r>
+        <w:rPr>
+          <w:rFonts w:eastAsia="Times New Roman" w:cs="Arial"/>
+          <w:noProof/>
+          <w:color w:val="000000"/>
+          <w:szCs w:val="22"/>
+          <w:lang w:bidi="bn-IN"/>
+        </w:rPr>
+        <w:t xml:space="preserve"> </w:t>
+      </w:r>
+      <w:r>
+        <w:rPr>
+          <w:rFonts w:eastAsia="Times New Roman" w:cs="Arial"/>
+          <w:noProof/>
+          <w:color w:val="000000"/>
+          <w:szCs w:val="22"/>
+          <w:lang w:bidi="bn-IN"/>
+        </w:rPr>
+        <w:t>central</w:t>
+      </w:r>
+      <w:r>
+        <w:rPr>
+          <w:rFonts w:eastAsia="Times New Roman" w:cs="Arial"/>
+          <w:color w:val="000000"/>
+          <w:szCs w:val="22"/>
+          <w:lang w:bidi="bn-IN"/>
+        </w:rPr>
+        <w:t xml:space="preserve"> pixel with intensity </w:t>
+      </w:r>
+      <w:r>
+        <w:rPr>
+          <w:rFonts w:eastAsia="Times New Roman" w:cs="Arial"/>
+          <w:noProof/>
+          <w:color w:val="000000"/>
+          <w:szCs w:val="22"/>
+          <w:lang w:bidi="bn-IN"/>
+        </w:rPr>
+        <w:drawing>
+          <wp:inline distT="0" distB="0" distL="0" distR="0">
+            <wp:extent cx="123825" cy="152400"/>
+            <wp:effectExtent l="0" t="0" r="9525" b="0"/>
+            <wp:docPr id="5" name="Picture 5" descr="i_c"/>
+            <wp:cNvGraphicFramePr>
+              <a:graphicFrameLocks xmlns:a="http://schemas.openxmlformats.org/drawingml/2006/main" noChangeAspect="1"/>
+            </wp:cNvGraphicFramePr>
+            <a:graphic xmlns:a="http://schemas.openxmlformats.org/drawingml/2006/main">
+              <a:graphicData uri="http://schemas.openxmlformats.org/drawingml/2006/picture">
+                <pic:pic xmlns:pic="http://schemas.openxmlformats.org/drawingml/2006/picture">
+                  <pic:nvPicPr>
+                    <pic:cNvPr id="0" name="Picture 4" descr="i_c"/>
+                    <pic:cNvPicPr>
+                      <a:picLocks noChangeAspect="1" noChangeArrowheads="1"/>
+                    </pic:cNvPicPr>
+                  </pic:nvPicPr>
+                  <pic:blipFill>
+                    <a:blip r:embed="rId8">
+                      <a:extLst>
+                        <a:ext uri="{28A0092B-C50C-407E-A947-70E740481C1C}">
+                          <a14:useLocalDpi xmlns:a14="http://schemas.microsoft.com/office/drawing/2010/main" val="0"/>
+                        </a:ext>
+                      </a:extLst>
+                    </a:blip>
+                    <a:srcRect/>
+                    <a:stretch>
+                      <a:fillRect/>
+                    </a:stretch>
+                  </pic:blipFill>
+                  <pic:spPr bwMode="auto">
+                    <a:xfrm>
+                      <a:off x="0" y="0"/>
+                      <a:ext cx="123825" cy="152400"/>
+                    </a:xfrm>
+                    <a:prstGeom prst="rect">
+                      <a:avLst/>
+                    </a:prstGeom>
+                    <a:noFill/>
+                    <a:ln>
+                      <a:noFill/>
+                    </a:ln>
+                  </pic:spPr>
+                </pic:pic>
+              </a:graphicData>
+            </a:graphic>
+          </wp:inline>
+        </w:drawing>
+      </w:r>
+      <w:r>
+        <w:rPr>
+          <w:rFonts w:eastAsia="Times New Roman" w:cs="Arial"/>
+          <w:color w:val="000000"/>
+          <w:szCs w:val="22"/>
+          <w:lang w:bidi="bn-IN"/>
+        </w:rPr>
+        <w:t>; and </w:t>
+      </w:r>
+      <w:r>
+        <w:rPr>
+          <w:rFonts w:eastAsia="Times New Roman" w:cs="Arial"/>
+          <w:noProof/>
+          <w:color w:val="000000"/>
+          <w:szCs w:val="22"/>
+          <w:lang w:bidi="bn-IN"/>
+        </w:rPr>
+        <w:drawing>
+          <wp:inline distT="0" distB="0" distL="0" distR="0">
+            <wp:extent cx="142875" cy="152400"/>
+            <wp:effectExtent l="0" t="0" r="9525" b="0"/>
+            <wp:docPr id="4" name="Picture 4" descr="i_n"/>
+            <wp:cNvGraphicFramePr>
+              <a:graphicFrameLocks xmlns:a="http://schemas.openxmlformats.org/drawingml/2006/main" noChangeAspect="1"/>
+            </wp:cNvGraphicFramePr>
+            <a:graphic xmlns:a="http://schemas.openxmlformats.org/drawingml/2006/main">
+              <a:graphicData uri="http://schemas.openxmlformats.org/drawingml/2006/picture">
+                <pic:pic xmlns:pic="http://schemas.openxmlformats.org/drawingml/2006/picture">
+                  <pic:nvPicPr>
+                    <pic:cNvPr id="0" name="Picture 5" descr="i_n"/>
+                    <pic:cNvPicPr>
+                      <a:picLocks noChangeAspect="1" noChangeArrowheads="1"/>
+                    </pic:cNvPicPr>
+                  </pic:nvPicPr>
+                  <pic:blipFill>
+                    <a:blip r:embed="rId9">
+                      <a:extLst>
+                        <a:ext uri="{28A0092B-C50C-407E-A947-70E740481C1C}">
+                          <a14:useLocalDpi xmlns:a14="http://schemas.microsoft.com/office/drawing/2010/main" val="0"/>
+                        </a:ext>
+                      </a:extLst>
+                    </a:blip>
+                    <a:srcRect/>
+                    <a:stretch>
+                      <a:fillRect/>
+                    </a:stretch>
+                  </pic:blipFill>
+                  <pic:spPr bwMode="auto">
+                    <a:xfrm>
+                      <a:off x="0" y="0"/>
+                      <a:ext cx="142875" cy="152400"/>
+                    </a:xfrm>
+                    <a:prstGeom prst="rect">
+                      <a:avLst/>
+                    </a:prstGeom>
+                    <a:noFill/>
+                    <a:ln>
+                      <a:noFill/>
+                    </a:ln>
+                  </pic:spPr>
+                </pic:pic>
+              </a:graphicData>
+            </a:graphic>
+          </wp:inline>
+        </w:drawing>
+      </w:r>
+      <w:r>
+        <w:rPr>
+          <w:rFonts w:eastAsia="Times New Roman" w:cs="Arial"/>
+          <w:color w:val="000000"/>
+          <w:szCs w:val="22"/>
+          <w:lang w:bidi="bn-IN"/>
+        </w:rPr>
+        <w:t> being the intensity of the</w:t>
+      </w:r>
+      <w:r>
+        <w:rPr>
+          <w:rFonts w:eastAsia="Times New Roman" w:cs="Arial"/>
+          <w:noProof/>
+          <w:color w:val="000000"/>
+          <w:szCs w:val="22"/>
+          <w:lang w:bidi="bn-IN"/>
+        </w:rPr>
+        <w:t xml:space="preserve"> neighbo</w:t>
+      </w:r>
+      <w:r>
+        <w:rPr>
+          <w:rFonts w:eastAsia="Times New Roman" w:cs="Arial"/>
+          <w:noProof/>
+          <w:color w:val="000000"/>
+          <w:szCs w:val="22"/>
+          <w:lang w:bidi="bn-IN"/>
+        </w:rPr>
+        <w:t>u</w:t>
+      </w:r>
+      <w:r>
+        <w:rPr>
+          <w:rFonts w:eastAsia="Times New Roman" w:cs="Arial"/>
+          <w:noProof/>
+          <w:color w:val="000000"/>
+          <w:szCs w:val="22"/>
+          <w:lang w:bidi="bn-IN"/>
+        </w:rPr>
+        <w:t>r</w:t>
+      </w:r>
+      <w:r>
+        <w:rPr>
+          <w:rFonts w:eastAsia="Times New Roman" w:cs="Arial"/>
+          <w:color w:val="000000"/>
+          <w:szCs w:val="22"/>
+          <w:lang w:bidi="bn-IN"/>
+        </w:rPr>
+        <w:t xml:space="preserve"> pixel. </w:t>
+      </w:r>
+      <w:r>
+        <w:rPr>
+          <w:rFonts w:eastAsia="Times New Roman" w:cs="Arial"/>
+          <w:noProof/>
+          <w:color w:val="000000"/>
+          <w:szCs w:val="22"/>
+          <w:lang w:bidi="bn-IN"/>
+        </w:rPr>
+        <w:drawing>
+          <wp:inline distT="0" distB="0" distL="0" distR="0">
+            <wp:extent cx="76200" cy="85725"/>
+            <wp:effectExtent l="0" t="0" r="0" b="9525"/>
+            <wp:docPr id="3" name="Picture 3" descr="s"/>
+            <wp:cNvGraphicFramePr>
+              <a:graphicFrameLocks xmlns:a="http://schemas.openxmlformats.org/drawingml/2006/main" noChangeAspect="1"/>
+            </wp:cNvGraphicFramePr>
+            <a:graphic xmlns:a="http://schemas.openxmlformats.org/drawingml/2006/main">
+              <a:graphicData uri="http://schemas.openxmlformats.org/drawingml/2006/picture">
+                <pic:pic xmlns:pic="http://schemas.openxmlformats.org/drawingml/2006/picture">
+                  <pic:nvPicPr>
+                    <pic:cNvPr id="0" name="Picture 6" descr="s"/>
+                    <pic:cNvPicPr>
+                      <a:picLocks noChangeAspect="1" noChangeArrowheads="1"/>
+                    </pic:cNvPicPr>
+                  </pic:nvPicPr>
+                  <pic:blipFill>
+                    <a:blip r:embed="rId10">
+                      <a:extLst>
+                        <a:ext uri="{28A0092B-C50C-407E-A947-70E740481C1C}">
+                          <a14:useLocalDpi xmlns:a14="http://schemas.microsoft.com/office/drawing/2010/main" val="0"/>
+                        </a:ext>
+                      </a:extLst>
+                    </a:blip>
+                    <a:srcRect/>
+                    <a:stretch>
+                      <a:fillRect/>
+                    </a:stretch>
+                  </pic:blipFill>
+                  <pic:spPr bwMode="auto">
+                    <a:xfrm>
+                      <a:off x="0" y="0"/>
+                      <a:ext cx="76200" cy="85725"/>
+                    </a:xfrm>
+                    <a:prstGeom prst="rect">
+                      <a:avLst/>
+                    </a:prstGeom>
+                    <a:noFill/>
+                    <a:ln>
+                      <a:noFill/>
+                    </a:ln>
+                  </pic:spPr>
+                </pic:pic>
+              </a:graphicData>
+            </a:graphic>
+          </wp:inline>
+        </w:drawing>
+      </w:r>
+      <w:r>
+        <w:rPr>
+          <w:rFonts w:eastAsia="Times New Roman" w:cs="Arial"/>
+          <w:color w:val="000000"/>
+          <w:szCs w:val="22"/>
+          <w:lang w:bidi="bn-IN"/>
+        </w:rPr>
+        <w:t xml:space="preserve"> is the sign function defined </w:t>
+      </w:r>
+      <w:proofErr w:type="gramStart"/>
+      <w:r>
+        <w:rPr>
+          <w:rFonts w:eastAsia="Times New Roman" w:cs="Arial"/>
+          <w:color w:val="000000"/>
+          <w:szCs w:val="22"/>
+          <w:lang w:bidi="bn-IN"/>
+        </w:rPr>
+        <w:t>as:</w:t>
+      </w:r>
+      <w:proofErr w:type="gramEnd"/>
+    </w:p>
+    <w:p>
+      <w:pPr>
+        <w:shd w:val="clear" w:color="auto" w:fill="FFFFFF"/>
+        <w:spacing w:before="150" w:after="150" w:line="312" w:lineRule="atLeast"/>
+        <w:jc w:val="center"/>
+        <w:rPr>
+          <w:rFonts w:eastAsia="Times New Roman" w:cs="Arial"/>
+          <w:color w:val="000000"/>
+          <w:szCs w:val="22"/>
+          <w:lang w:bidi="bn-IN"/>
+        </w:rPr>
+      </w:pPr>
+      <w:r>
+        <w:rPr>
+          <w:rFonts w:eastAsia="Times New Roman" w:cs="Arial"/>
+          <w:noProof/>
+          <w:color w:val="000000"/>
+          <w:szCs w:val="22"/>
+          <w:lang w:bidi="bn-IN"/>
+        </w:rPr>
+        <w:drawing>
+          <wp:inline distT="0" distB="0" distL="0" distR="0">
+            <wp:extent cx="3571875" cy="523875"/>
+            <wp:effectExtent l="0" t="0" r="9525" b="9525"/>
+            <wp:docPr id="2" name="Picture 2" descr="\begin{equation}&#10;s(x) =&#10;\begin{cases}&#10;1 &amp; \text{if $x \geq 0$}\\&#10;0 &amp; \text{else}&#10;\end{cases}&#10;\end{equation}"/>
+            <wp:cNvGraphicFramePr>
+              <a:graphicFrameLocks xmlns:a="http://schemas.openxmlformats.org/drawingml/2006/main" noChangeAspect="1"/>
+            </wp:cNvGraphicFramePr>
+            <a:graphic xmlns:a="http://schemas.openxmlformats.org/drawingml/2006/main">
+              <a:graphicData uri="http://schemas.openxmlformats.org/drawingml/2006/picture">
+                <pic:pic xmlns:pic="http://schemas.openxmlformats.org/drawingml/2006/picture">
+                  <pic:nvPicPr>
+                    <pic:cNvPr id="0" name="Picture 7" descr="\begin{equation}&#10;s(x) =&#10;\begin{cases}&#10;1 &amp; \text{if $x \geq 0$}\\&#10;0 &amp; \text{else}&#10;\end{cases}&#10;\end{equation}"/>
+                    <pic:cNvPicPr>
+                      <a:picLocks noChangeAspect="1" noChangeArrowheads="1"/>
+                    </pic:cNvPicPr>
+                  </pic:nvPicPr>
+                  <pic:blipFill>
+                    <a:blip r:embed="rId11">
+                      <a:extLst>
+                        <a:ext uri="{28A0092B-C50C-407E-A947-70E740481C1C}">
+                          <a14:useLocalDpi xmlns:a14="http://schemas.microsoft.com/office/drawing/2010/main" val="0"/>
+                        </a:ext>
+                      </a:extLst>
+                    </a:blip>
+                    <a:srcRect/>
+                    <a:stretch>
+                      <a:fillRect/>
+                    </a:stretch>
+                  </pic:blipFill>
+                  <pic:spPr bwMode="auto">
+                    <a:xfrm>
+                      <a:off x="0" y="0"/>
+                      <a:ext cx="3571875" cy="523875"/>
+                    </a:xfrm>
+                    <a:prstGeom prst="rect">
+                      <a:avLst/>
+                    </a:prstGeom>
+                    <a:noFill/>
+                    <a:ln>
+                      <a:noFill/>
+                    </a:ln>
+                  </pic:spPr>
+                </pic:pic>
+              </a:graphicData>
+            </a:graphic>
+          </wp:inline>
+        </w:drawing>
+      </w:r>
+    </w:p>
+    <w:p>
+      <w:pPr>
+        <w:rPr>
+          <w:b/>
+          <w:bCs/>
+          <w:szCs w:val="22"/>
+        </w:rPr>
+      </w:pPr>
+      <w:r>
+        <w:rPr>
+          <w:rFonts w:cs="Arial"/>
+          <w:color w:val="000000"/>
+          <w:szCs w:val="22"/>
+          <w:shd w:val="clear" w:color="auto" w:fill="FFFFFF"/>
+        </w:rPr>
+        <w:t xml:space="preserve">By </w:t>
+      </w:r>
+      <w:r>
+        <w:rPr>
+          <w:rFonts w:cs="Arial"/>
+          <w:noProof/>
+          <w:color w:val="000000"/>
+          <w:szCs w:val="22"/>
+          <w:shd w:val="clear" w:color="auto" w:fill="FFFFFF"/>
+        </w:rPr>
+        <w:t>definition</w:t>
+      </w:r>
+      <w:r>
+        <w:rPr>
+          <w:rFonts w:cs="Arial"/>
+          <w:noProof/>
+          <w:color w:val="000000"/>
+          <w:szCs w:val="22"/>
+          <w:shd w:val="clear" w:color="auto" w:fill="FFFFFF"/>
+        </w:rPr>
+        <w:t>,</w:t>
+      </w:r>
+      <w:r>
+        <w:rPr>
+          <w:rFonts w:cs="Arial"/>
+          <w:color w:val="000000"/>
+          <w:szCs w:val="22"/>
+          <w:shd w:val="clear" w:color="auto" w:fill="FFFFFF"/>
+        </w:rPr>
+        <w:t xml:space="preserve"> the LBP operator is robust against monotonic </w:t>
+      </w:r>
+      <w:r>
+        <w:rPr>
+          <w:rFonts w:cs="Arial"/>
+          <w:noProof/>
+          <w:color w:val="000000"/>
+          <w:szCs w:val="22"/>
+          <w:shd w:val="clear" w:color="auto" w:fill="FFFFFF"/>
+        </w:rPr>
+        <w:t>gr</w:t>
+      </w:r>
+      <w:r>
+        <w:rPr>
+          <w:rFonts w:cs="Arial"/>
+          <w:noProof/>
+          <w:color w:val="000000"/>
+          <w:szCs w:val="22"/>
+          <w:shd w:val="clear" w:color="auto" w:fill="FFFFFF"/>
+        </w:rPr>
+        <w:t>e</w:t>
+      </w:r>
+      <w:r>
+        <w:rPr>
+          <w:rFonts w:cs="Arial"/>
+          <w:noProof/>
+          <w:color w:val="000000"/>
+          <w:szCs w:val="22"/>
+          <w:shd w:val="clear" w:color="auto" w:fill="FFFFFF"/>
+        </w:rPr>
+        <w:t>y</w:t>
+      </w:r>
+      <w:r>
+        <w:rPr>
+          <w:rFonts w:cs="Arial"/>
+          <w:color w:val="000000"/>
+          <w:szCs w:val="22"/>
+          <w:shd w:val="clear" w:color="auto" w:fill="FFFFFF"/>
+        </w:rPr>
+        <w:t xml:space="preserve"> scale transformations.</w:t>
+      </w:r>
+      <w:r>
+        <w:rPr>
+          <w:rFonts w:cs="Arial"/>
+          <w:color w:val="000000"/>
+          <w:szCs w:val="22"/>
+          <w:shd w:val="clear" w:color="auto" w:fill="FFFFFF"/>
+        </w:rPr>
+        <w:t xml:space="preserve"> Dividing</w:t>
+      </w:r>
+      <w:r>
+        <w:rPr>
+          <w:rFonts w:cs="Arial"/>
+          <w:color w:val="000000"/>
+          <w:szCs w:val="22"/>
+          <w:shd w:val="clear" w:color="auto" w:fill="FFFFFF"/>
+        </w:rPr>
+        <w:t xml:space="preserve"> the LBP image into </w:t>
+      </w:r>
+      <w:r>
+        <w:rPr>
+          <w:noProof/>
+          <w:szCs w:val="22"/>
+        </w:rPr>
+        <w:t>m</w:t>
+      </w:r>
+      <w:r>
+        <w:rPr>
+          <w:rFonts w:cs="Arial"/>
+          <w:color w:val="000000"/>
+          <w:szCs w:val="22"/>
+          <w:shd w:val="clear" w:color="auto" w:fill="FFFFFF"/>
+        </w:rPr>
+        <w:t> local regions and extract a histogram from each. These histograms are called </w:t>
+      </w:r>
+      <w:r>
+        <w:rPr>
+          <w:rStyle w:val="Emphasis"/>
+          <w:rFonts w:cs="Arial"/>
+          <w:color w:val="000000"/>
+          <w:szCs w:val="22"/>
+          <w:shd w:val="clear" w:color="auto" w:fill="FFFFFF"/>
+        </w:rPr>
+        <w:t>Local Binary Patterns Histograms</w:t>
+      </w:r>
+      <w:r>
+        <w:rPr>
+          <w:rFonts w:cs="Arial"/>
+          <w:color w:val="000000"/>
+          <w:szCs w:val="22"/>
+          <w:shd w:val="clear" w:color="auto" w:fill="FFFFFF"/>
+        </w:rPr>
+        <w:t>.</w:t>
+      </w:r>
       <w:bookmarkStart w:id="0" w:name="_GoBack"/>
       <w:bookmarkEnd w:id="0"/>
     </w:p>
@@ -260,6 +1557,163 @@
     </w:sectPr>
   </w:body>
 </w:document>
+</file>
+
+<file path=word/numbering.xml><?xml version="1.0" encoding="utf-8"?>
+<w:numbering xmlns:wpc="http://schemas.microsoft.com/office/word/2010/wordprocessingCanvas" xmlns:cx="http://schemas.microsoft.com/office/drawing/2014/chartex" xmlns:cx1="http://schemas.microsoft.com/office/drawing/2015/9/8/chartex" xmlns:cx2="http://schemas.microsoft.com/office/drawing/2015/10/21/chartex" xmlns:cx3="http://schemas.microsoft.com/office/drawing/2016/5/9/chartex" xmlns:cx4="http://schemas.microsoft.com/office/drawing/2016/5/10/chartex" xmlns:cx5="http://schemas.microsoft.com/office/drawing/2016/5/11/chartex" xmlns:cx6="http://schemas.microsoft.com/office/drawing/2016/5/12/chartex" xmlns:cx7="http://schemas.microsoft.com/office/drawing/2016/5/13/chartex" xmlns:cx8="http://schemas.microsoft.com/office/drawing/2016/5/14/chartex" xmlns:mc="http://schemas.openxmlformats.org/markup-compatibility/2006" xmlns:aink="http://schemas.microsoft.com/office/drawing/2016/ink" xmlns:am3d="http://schemas.microsoft.com/office/drawing/2017/model3d" xmlns:o="urn:schemas-microsoft-com:office:office" xmlns:r="http://schemas.openxmlformats.org/officeDocument/2006/relationships" xmlns:m="http://schemas.openxmlformats.org/officeDocument/2006/math" xmlns:v="urn:schemas-microsoft-com:vml" xmlns:wp14="http://schemas.microsoft.com/office/word/2010/wordprocessingDrawing" xmlns:wp="http://schemas.openxmlformats.org/drawingml/2006/wordprocessingDrawing" xmlns:w10="urn:schemas-microsoft-com:office:word" xmlns:w="http://schemas.openxmlformats.org/wordprocessingml/2006/main" xmlns:w14="http://schemas.microsoft.com/office/word/2010/wordml" xmlns:w15="http://schemas.microsoft.com/office/word/2012/wordml" xmlns:w16cid="http://schemas.microsoft.com/office/word/2016/wordml/cid" xmlns:w16se="http://schemas.microsoft.com/office/word/2015/wordml/symex" xmlns:wpg="http://schemas.microsoft.com/office/word/2010/wordprocessingGroup" xmlns:wpi="http://schemas.microsoft.com/office/word/2010/wordprocessingInk" xmlns:wne="http://schemas.microsoft.com/office/word/2006/wordml" xmlns:wps="http://schemas.microsoft.com/office/word/2010/wordprocessingShape" mc:Ignorable="w14 w15 w16se w16cid wp14">
+  <w:abstractNum w:abstractNumId="0" w15:restartNumberingAfterBreak="0">
+    <w:nsid w:val="771B266E"/>
+    <w:multiLevelType w:val="multilevel"/>
+    <w:tmpl w:val="F65E2674"/>
+    <w:lvl w:ilvl="0">
+      <w:start w:val="1"/>
+      <w:numFmt w:val="bullet"/>
+      <w:lvlText w:val=""/>
+      <w:lvlJc w:val="left"/>
+      <w:pPr>
+        <w:tabs>
+          <w:tab w:val="num" w:pos="720"/>
+        </w:tabs>
+        <w:ind w:left="720" w:hanging="360"/>
+      </w:pPr>
+      <w:rPr>
+        <w:rFonts w:ascii="Symbol" w:hAnsi="Symbol" w:hint="default"/>
+        <w:sz w:val="20"/>
+      </w:rPr>
+    </w:lvl>
+    <w:lvl w:ilvl="1" w:tentative="1">
+      <w:start w:val="1"/>
+      <w:numFmt w:val="bullet"/>
+      <w:lvlText w:val="o"/>
+      <w:lvlJc w:val="left"/>
+      <w:pPr>
+        <w:tabs>
+          <w:tab w:val="num" w:pos="1440"/>
+        </w:tabs>
+        <w:ind w:left="1440" w:hanging="360"/>
+      </w:pPr>
+      <w:rPr>
+        <w:rFonts w:ascii="Courier New" w:hAnsi="Courier New" w:hint="default"/>
+        <w:sz w:val="20"/>
+      </w:rPr>
+    </w:lvl>
+    <w:lvl w:ilvl="2" w:tentative="1">
+      <w:start w:val="1"/>
+      <w:numFmt w:val="bullet"/>
+      <w:lvlText w:val=""/>
+      <w:lvlJc w:val="left"/>
+      <w:pPr>
+        <w:tabs>
+          <w:tab w:val="num" w:pos="2160"/>
+        </w:tabs>
+        <w:ind w:left="2160" w:hanging="360"/>
+      </w:pPr>
+      <w:rPr>
+        <w:rFonts w:ascii="Wingdings" w:hAnsi="Wingdings" w:hint="default"/>
+        <w:sz w:val="20"/>
+      </w:rPr>
+    </w:lvl>
+    <w:lvl w:ilvl="3" w:tentative="1">
+      <w:start w:val="1"/>
+      <w:numFmt w:val="bullet"/>
+      <w:lvlText w:val=""/>
+      <w:lvlJc w:val="left"/>
+      <w:pPr>
+        <w:tabs>
+          <w:tab w:val="num" w:pos="2880"/>
+        </w:tabs>
+        <w:ind w:left="2880" w:hanging="360"/>
+      </w:pPr>
+      <w:rPr>
+        <w:rFonts w:ascii="Wingdings" w:hAnsi="Wingdings" w:hint="default"/>
+        <w:sz w:val="20"/>
+      </w:rPr>
+    </w:lvl>
+    <w:lvl w:ilvl="4" w:tentative="1">
+      <w:start w:val="1"/>
+      <w:numFmt w:val="bullet"/>
+      <w:lvlText w:val=""/>
+      <w:lvlJc w:val="left"/>
+      <w:pPr>
+        <w:tabs>
+          <w:tab w:val="num" w:pos="3600"/>
+        </w:tabs>
+        <w:ind w:left="3600" w:hanging="360"/>
+      </w:pPr>
+      <w:rPr>
+        <w:rFonts w:ascii="Wingdings" w:hAnsi="Wingdings" w:hint="default"/>
+        <w:sz w:val="20"/>
+      </w:rPr>
+    </w:lvl>
+    <w:lvl w:ilvl="5" w:tentative="1">
+      <w:start w:val="1"/>
+      <w:numFmt w:val="bullet"/>
+      <w:lvlText w:val=""/>
+      <w:lvlJc w:val="left"/>
+      <w:pPr>
+        <w:tabs>
+          <w:tab w:val="num" w:pos="4320"/>
+        </w:tabs>
+        <w:ind w:left="4320" w:hanging="360"/>
+      </w:pPr>
+      <w:rPr>
+        <w:rFonts w:ascii="Wingdings" w:hAnsi="Wingdings" w:hint="default"/>
+        <w:sz w:val="20"/>
+      </w:rPr>
+    </w:lvl>
+    <w:lvl w:ilvl="6" w:tentative="1">
+      <w:start w:val="1"/>
+      <w:numFmt w:val="bullet"/>
+      <w:lvlText w:val=""/>
+      <w:lvlJc w:val="left"/>
+      <w:pPr>
+        <w:tabs>
+          <w:tab w:val="num" w:pos="5040"/>
+        </w:tabs>
+        <w:ind w:left="5040" w:hanging="360"/>
+      </w:pPr>
+      <w:rPr>
+        <w:rFonts w:ascii="Wingdings" w:hAnsi="Wingdings" w:hint="default"/>
+        <w:sz w:val="20"/>
+      </w:rPr>
+    </w:lvl>
+    <w:lvl w:ilvl="7" w:tentative="1">
+      <w:start w:val="1"/>
+      <w:numFmt w:val="bullet"/>
+      <w:lvlText w:val=""/>
+      <w:lvlJc w:val="left"/>
+      <w:pPr>
+        <w:tabs>
+          <w:tab w:val="num" w:pos="5760"/>
+        </w:tabs>
+        <w:ind w:left="5760" w:hanging="360"/>
+      </w:pPr>
+      <w:rPr>
+        <w:rFonts w:ascii="Wingdings" w:hAnsi="Wingdings" w:hint="default"/>
+        <w:sz w:val="20"/>
+      </w:rPr>
+    </w:lvl>
+    <w:lvl w:ilvl="8" w:tentative="1">
+      <w:start w:val="1"/>
+      <w:numFmt w:val="bullet"/>
+      <w:lvlText w:val=""/>
+      <w:lvlJc w:val="left"/>
+      <w:pPr>
+        <w:tabs>
+          <w:tab w:val="num" w:pos="6480"/>
+        </w:tabs>
+        <w:ind w:left="6480" w:hanging="360"/>
+      </w:pPr>
+      <w:rPr>
+        <w:rFonts w:ascii="Wingdings" w:hAnsi="Wingdings" w:hint="default"/>
+        <w:sz w:val="20"/>
+      </w:rPr>
+    </w:lvl>
+  </w:abstractNum>
+  <w:num w:numId="1">
+    <w:abstractNumId w:val="0"/>
+  </w:num>
+</w:numbering>
 </file>
 
 <file path=word/styles.xml><?xml version="1.0" encoding="utf-8"?>
@@ -701,6 +2155,61 @@
     <w:basedOn w:val="DefaultParagraphFont"/>
     <w:rsid w:val="00994793"/>
   </w:style>
+  <w:style w:type="character" w:styleId="Emphasis">
+    <w:name w:val="Emphasis"/>
+    <w:basedOn w:val="DefaultParagraphFont"/>
+    <w:uiPriority w:val="20"/>
+    <w:qFormat/>
+    <w:rsid w:val="00ED2B6E"/>
+    <w:rPr>
+      <w:i/>
+      <w:iCs/>
+    </w:rPr>
+  </w:style>
+  <w:style w:type="paragraph" w:styleId="NormalWeb">
+    <w:name w:val="Normal (Web)"/>
+    <w:basedOn w:val="Normal"/>
+    <w:uiPriority w:val="99"/>
+    <w:unhideWhenUsed/>
+    <w:rsid w:val="00ED2B6E"/>
+    <w:pPr>
+      <w:spacing w:before="100" w:beforeAutospacing="1" w:after="100" w:afterAutospacing="1" w:line="240" w:lineRule="auto"/>
+    </w:pPr>
+    <w:rPr>
+      <w:rFonts w:ascii="Times New Roman" w:eastAsia="Times New Roman" w:hAnsi="Times New Roman" w:cs="Times New Roman"/>
+      <w:sz w:val="24"/>
+      <w:szCs w:val="24"/>
+      <w:lang w:bidi="bn-IN"/>
+    </w:rPr>
+  </w:style>
+  <w:style w:type="character" w:styleId="Hyperlink">
+    <w:name w:val="Hyperlink"/>
+    <w:basedOn w:val="DefaultParagraphFont"/>
+    <w:uiPriority w:val="99"/>
+    <w:semiHidden/>
+    <w:unhideWhenUsed/>
+    <w:rsid w:val="00ED2B6E"/>
+    <w:rPr>
+      <w:color w:val="0000FF"/>
+      <w:u w:val="single"/>
+    </w:rPr>
+  </w:style>
+  <w:style w:type="character" w:customStyle="1" w:styleId="pre">
+    <w:name w:val="pre"/>
+    <w:basedOn w:val="DefaultParagraphFont"/>
+    <w:rsid w:val="00ED2B6E"/>
+  </w:style>
+  <w:style w:type="character" w:styleId="Strong">
+    <w:name w:val="Strong"/>
+    <w:basedOn w:val="DefaultParagraphFont"/>
+    <w:uiPriority w:val="22"/>
+    <w:qFormat/>
+    <w:rsid w:val="00113A9B"/>
+    <w:rPr>
+      <w:b/>
+      <w:bCs/>
+    </w:rPr>
+  </w:style>
 </w:styles>
 </file>
 

</xml_diff>